<commit_message>
Intermediate changes to README
Need to commit before getting new files
</commit_message>
<xml_diff>
--- a/README.docx
+++ b/README.docx
@@ -1,6 +1,6 @@
 
 <file path=word/document.xml><?xml version="1.0" encoding="utf-8"?>
-<w:document xmlns:wpc="http://schemas.microsoft.com/office/word/2010/wordprocessingCanvas" xmlns:cx="http://schemas.microsoft.com/office/drawing/2014/chartex" xmlns:cx1="http://schemas.microsoft.com/office/drawing/2015/9/8/chartex" xmlns:mc="http://schemas.openxmlformats.org/markup-compatibility/2006" xmlns:o="urn:schemas-microsoft-com:office:office" xmlns:r="http://schemas.openxmlformats.org/officeDocument/2006/relationships" xmlns:m="http://schemas.openxmlformats.org/officeDocument/2006/math" xmlns:v="urn:schemas-microsoft-com:vml" xmlns:wp14="http://schemas.microsoft.com/office/word/2010/wordprocessingDrawing" xmlns:wp="http://schemas.openxmlformats.org/drawingml/2006/wordprocessingDrawing" xmlns:w10="urn:schemas-microsoft-com:office:word" xmlns:w="http://schemas.openxmlformats.org/wordprocessingml/2006/main" xmlns:w14="http://schemas.microsoft.com/office/word/2010/wordml" xmlns:w15="http://schemas.microsoft.com/office/word/2012/wordml" xmlns:w16se="http://schemas.microsoft.com/office/word/2015/wordml/symex" xmlns:wpg="http://schemas.microsoft.com/office/word/2010/wordprocessingGroup" xmlns:wpi="http://schemas.microsoft.com/office/word/2010/wordprocessingInk" xmlns:wne="http://schemas.microsoft.com/office/word/2006/wordml" xmlns:wps="http://schemas.microsoft.com/office/word/2010/wordprocessingShape" mc:Ignorable="w14 w15 w16se wp14">
+<w:document xmlns:wpc="http://schemas.microsoft.com/office/word/2010/wordprocessingCanvas" xmlns:mc="http://schemas.openxmlformats.org/markup-compatibility/2006" xmlns:o="urn:schemas-microsoft-com:office:office" xmlns:r="http://schemas.openxmlformats.org/officeDocument/2006/relationships" xmlns:m="http://schemas.openxmlformats.org/officeDocument/2006/math" xmlns:v="urn:schemas-microsoft-com:vml" xmlns:wp14="http://schemas.microsoft.com/office/word/2010/wordprocessingDrawing" xmlns:wp="http://schemas.openxmlformats.org/drawingml/2006/wordprocessingDrawing" xmlns:w10="urn:schemas-microsoft-com:office:word" xmlns:w="http://schemas.openxmlformats.org/wordprocessingml/2006/main" xmlns:w14="http://schemas.microsoft.com/office/word/2010/wordml" xmlns:w15="http://schemas.microsoft.com/office/word/2012/wordml" xmlns:wpg="http://schemas.microsoft.com/office/word/2010/wordprocessingGroup" xmlns:wpi="http://schemas.microsoft.com/office/word/2010/wordprocessingInk" xmlns:wne="http://schemas.microsoft.com/office/word/2006/wordml" xmlns:wps="http://schemas.microsoft.com/office/word/2010/wordprocessingShape" mc:Ignorable="w14 w15 wp14">
   <w:body>
     <w:p>
       <w:pPr>
@@ -61,8 +61,6 @@
         </w:rPr>
         <w:t>l</w:t>
       </w:r>
-      <w:bookmarkStart w:id="0" w:name="_GoBack"/>
-      <w:bookmarkEnd w:id="0"/>
       <w:r>
         <w:rPr>
           <w:rStyle w:val="fontstyle21"/>
@@ -113,18 +111,27 @@
           <w:rFonts w:ascii="Times New Roman" w:hAnsi="Times New Roman" w:cs="Times New Roman"/>
         </w:rPr>
       </w:pPr>
+      <w:proofErr w:type="spellStart"/>
       <w:r>
         <w:rPr>
           <w:rStyle w:val="fontstyle21"/>
           <w:rFonts w:ascii="Times New Roman" w:hAnsi="Times New Roman" w:cs="Times New Roman"/>
         </w:rPr>
-        <w:t xml:space="preserve">Git URL: </w:t>
-      </w:r>
+        <w:t>Git</w:t>
+      </w:r>
+      <w:proofErr w:type="spellEnd"/>
       <w:r>
         <w:rPr>
           <w:rStyle w:val="fontstyle21"/>
           <w:rFonts w:ascii="Times New Roman" w:hAnsi="Times New Roman" w:cs="Times New Roman"/>
         </w:rPr>
+        <w:t xml:space="preserve"> URL: </w:t>
+      </w:r>
+      <w:r>
+        <w:rPr>
+          <w:rStyle w:val="fontstyle21"/>
+          <w:rFonts w:ascii="Times New Roman" w:hAnsi="Times New Roman" w:cs="Times New Roman"/>
+        </w:rPr>
         <w:t>https://github.com/Marcus-Zhu/EE422C_HW4_Critter/</w:t>
       </w:r>
     </w:p>
@@ -155,7 +162,7 @@
     </w:p>
     <w:p>
       <w:pPr>
-        <w:pStyle w:val="a3"/>
+        <w:pStyle w:val="ListParagraph"/>
         <w:numPr>
           <w:ilvl w:val="0"/>
           <w:numId w:val="1"/>
@@ -163,7 +170,7 @@
         <w:spacing w:after="120" w:line="288" w:lineRule="auto"/>
         <w:ind w:left="360"/>
         <w:rPr>
-          <w:rFonts w:ascii="CourierNewPSMT" w:hAnsi="CourierNewPSMT"/>
+          <w:rFonts w:ascii="CourierNewPSMT" w:hAnsi="CourierNewPSMT" w:hint="eastAsia"/>
           <w:color w:val="000000"/>
           <w:sz w:val="24"/>
           <w:szCs w:val="24"/>
@@ -199,37 +206,46 @@
       <w:pPr>
         <w:spacing w:after="120" w:line="288" w:lineRule="auto"/>
         <w:rPr>
+          <w:rFonts w:ascii="TimesNewRomanPSMT" w:hAnsi="TimesNewRomanPSMT" w:hint="eastAsia"/>
+          <w:color w:val="000000"/>
+          <w:sz w:val="24"/>
+          <w:szCs w:val="24"/>
+        </w:rPr>
+      </w:pPr>
+      <w:r>
+        <w:rPr>
           <w:rFonts w:ascii="TimesNewRomanPSMT" w:hAnsi="TimesNewRomanPSMT"/>
           <w:color w:val="000000"/>
           <w:sz w:val="24"/>
           <w:szCs w:val="24"/>
         </w:rPr>
-      </w:pPr>
-      <w:r>
-        <w:rPr>
-          <w:rFonts w:ascii="TimesNewRomanPSMT" w:hAnsi="TimesNewRomanPSMT"/>
-          <w:color w:val="000000"/>
-          <w:sz w:val="24"/>
-          <w:szCs w:val="24"/>
-        </w:rPr>
         <w:t>We have added the following classes:</w:t>
       </w:r>
     </w:p>
     <w:p>
       <w:pPr>
-        <w:pStyle w:val="a3"/>
+        <w:pStyle w:val="ListParagraph"/>
         <w:numPr>
           <w:ilvl w:val="0"/>
           <w:numId w:val="2"/>
         </w:numPr>
         <w:spacing w:after="120" w:line="288" w:lineRule="auto"/>
         <w:rPr>
+          <w:rFonts w:ascii="CourierNewPSMT" w:hAnsi="CourierNewPSMT" w:hint="eastAsia"/>
+          <w:color w:val="000000"/>
+          <w:sz w:val="24"/>
+          <w:szCs w:val="24"/>
+        </w:rPr>
+      </w:pPr>
+      <w:r>
+        <w:rPr>
           <w:rFonts w:ascii="CourierNewPSMT" w:hAnsi="CourierNewPSMT"/>
           <w:color w:val="000000"/>
           <w:sz w:val="24"/>
           <w:szCs w:val="24"/>
         </w:rPr>
-      </w:pPr>
+        <w:t xml:space="preserve">Four </w:t>
+      </w:r>
       <w:r>
         <w:rPr>
           <w:rFonts w:ascii="CourierNewPSMT" w:hAnsi="CourierNewPSMT"/>
@@ -237,24 +253,34 @@
           <w:sz w:val="24"/>
           <w:szCs w:val="24"/>
         </w:rPr>
-        <w:t>Five new critter classes:</w:t>
-      </w:r>
-    </w:p>
-    <w:p>
-      <w:pPr>
-        <w:pStyle w:val="a3"/>
+        <w:t>new critter classes:</w:t>
+      </w:r>
+    </w:p>
+    <w:p>
+      <w:pPr>
+        <w:pStyle w:val="ListParagraph"/>
         <w:numPr>
           <w:ilvl w:val="1"/>
           <w:numId w:val="2"/>
         </w:numPr>
         <w:spacing w:after="120" w:line="288" w:lineRule="auto"/>
         <w:rPr>
+          <w:rFonts w:ascii="CourierNewPSMT" w:hAnsi="CourierNewPSMT" w:hint="eastAsia"/>
+          <w:color w:val="000000"/>
+          <w:sz w:val="24"/>
+          <w:szCs w:val="24"/>
+        </w:rPr>
+      </w:pPr>
+      <w:r>
+        <w:rPr>
           <w:rFonts w:ascii="CourierNewPSMT" w:hAnsi="CourierNewPSMT"/>
           <w:color w:val="000000"/>
           <w:sz w:val="24"/>
           <w:szCs w:val="24"/>
         </w:rPr>
-      </w:pPr>
+        <w:t xml:space="preserve">Each </w:t>
+      </w:r>
+      <w:proofErr w:type="spellStart"/>
       <w:r>
         <w:rPr>
           <w:rFonts w:ascii="CourierNewPSMT" w:hAnsi="CourierNewPSMT"/>
@@ -262,7 +288,17 @@
           <w:sz w:val="24"/>
           <w:szCs w:val="24"/>
         </w:rPr>
-        <w:t xml:space="preserve">Each MyCritter method </w:t>
+        <w:t>MyCritter</w:t>
+      </w:r>
+      <w:proofErr w:type="spellEnd"/>
+      <w:r>
+        <w:rPr>
+          <w:rFonts w:ascii="CourierNewPSMT" w:hAnsi="CourierNewPSMT"/>
+          <w:color w:val="000000"/>
+          <w:sz w:val="24"/>
+          <w:szCs w:val="24"/>
+        </w:rPr>
+        <w:t xml:space="preserve"> method </w:t>
       </w:r>
       <w:r>
         <w:rPr>
@@ -289,7 +325,38 @@
           <w:sz w:val="24"/>
           <w:szCs w:val="24"/>
         </w:rPr>
-        <w:t xml:space="preserve"> doTimeStep()</w:t>
+        <w:t xml:space="preserve"> </w:t>
+      </w:r>
+      <w:proofErr w:type="spellStart"/>
+      <w:proofErr w:type="gramStart"/>
+      <w:r>
+        <w:rPr>
+          <w:rFonts w:ascii="Courier New" w:hAnsi="Courier New" w:cs="Courier New"/>
+          <w:color w:val="000000"/>
+          <w:sz w:val="24"/>
+          <w:szCs w:val="24"/>
+        </w:rPr>
+        <w:t>doTimeStep</w:t>
+      </w:r>
+      <w:proofErr w:type="spellEnd"/>
+      <w:r>
+        <w:rPr>
+          <w:rFonts w:ascii="Courier New" w:hAnsi="Courier New" w:cs="Courier New"/>
+          <w:color w:val="000000"/>
+          <w:sz w:val="24"/>
+          <w:szCs w:val="24"/>
+        </w:rPr>
+        <w:t>(</w:t>
+      </w:r>
+      <w:proofErr w:type="gramEnd"/>
+      <w:r>
+        <w:rPr>
+          <w:rFonts w:ascii="Courier New" w:hAnsi="Courier New" w:cs="Courier New"/>
+          <w:color w:val="000000"/>
+          <w:sz w:val="24"/>
+          <w:szCs w:val="24"/>
+        </w:rPr>
+        <w:t>)</w:t>
       </w:r>
       <w:r>
         <w:rPr>
@@ -316,7 +383,27 @@
           <w:sz w:val="24"/>
           <w:szCs w:val="24"/>
         </w:rPr>
-        <w:t xml:space="preserve"> toString()</w:t>
+        <w:t xml:space="preserve"> </w:t>
+      </w:r>
+      <w:proofErr w:type="spellStart"/>
+      <w:r>
+        <w:rPr>
+          <w:rFonts w:ascii="Courier New" w:hAnsi="Courier New" w:cs="Courier New"/>
+          <w:color w:val="000000"/>
+          <w:sz w:val="24"/>
+          <w:szCs w:val="24"/>
+        </w:rPr>
+        <w:t>toString</w:t>
+      </w:r>
+      <w:proofErr w:type="spellEnd"/>
+      <w:r>
+        <w:rPr>
+          <w:rFonts w:ascii="Courier New" w:hAnsi="Courier New" w:cs="Courier New"/>
+          <w:color w:val="000000"/>
+          <w:sz w:val="24"/>
+          <w:szCs w:val="24"/>
+        </w:rPr>
+        <w:t>()</w:t>
       </w:r>
       <w:r>
         <w:rPr>
@@ -325,7 +412,7 @@
           <w:sz w:val="24"/>
           <w:szCs w:val="24"/>
         </w:rPr>
-        <w:t xml:space="preserve"> method. There are no fields in any MyCritter</w:t>
+        <w:t xml:space="preserve"> method. Ther</w:t>
       </w:r>
       <w:r>
         <w:rPr>
@@ -334,121 +421,461 @@
           <w:sz w:val="24"/>
           <w:szCs w:val="24"/>
         </w:rPr>
-        <w:t xml:space="preserve"> </w:t>
-      </w:r>
-      <w:r>
-        <w:rPr>
-          <w:rFonts w:ascii="CourierNewPSMT" w:hAnsi="CourierNewPSMT"/>
-          <w:color w:val="000000"/>
-          <w:sz w:val="24"/>
-          <w:szCs w:val="24"/>
-        </w:rPr>
-        <w:t>classes.</w:t>
-      </w:r>
-    </w:p>
-    <w:p>
-      <w:pPr>
-        <w:pStyle w:val="a3"/>
+        <w:t>e fields for each critter class are listed below.</w:t>
+      </w:r>
+    </w:p>
+    <w:p>
+      <w:pPr>
+        <w:pStyle w:val="ListParagraph"/>
         <w:numPr>
           <w:ilvl w:val="1"/>
           <w:numId w:val="2"/>
         </w:numPr>
         <w:spacing w:after="120" w:line="288" w:lineRule="auto"/>
         <w:rPr>
+          <w:rFonts w:ascii="CourierNewPSMT" w:hAnsi="CourierNewPSMT" w:hint="eastAsia"/>
+          <w:color w:val="000000"/>
+          <w:sz w:val="24"/>
+          <w:szCs w:val="24"/>
+        </w:rPr>
+      </w:pPr>
+      <w:r>
+        <w:rPr>
           <w:rFonts w:ascii="CourierNewPSMT" w:hAnsi="CourierNewPSMT"/>
           <w:color w:val="000000"/>
           <w:sz w:val="24"/>
           <w:szCs w:val="24"/>
         </w:rPr>
-      </w:pPr>
-      <w:r>
+        <w:t>MyCritter1</w:t>
+      </w:r>
+    </w:p>
+    <w:p>
+      <w:pPr>
+        <w:pStyle w:val="ListParagraph"/>
+        <w:numPr>
+          <w:ilvl w:val="2"/>
+          <w:numId w:val="2"/>
+        </w:numPr>
+        <w:spacing w:after="120" w:line="288" w:lineRule="auto"/>
         <w:rPr>
           <w:rFonts w:ascii="CourierNewPSMT" w:hAnsi="CourierNewPSMT"/>
-          <w:color w:val="000000"/>
-          <w:sz w:val="24"/>
-          <w:szCs w:val="24"/>
-        </w:rPr>
-        <w:t>MyCritter1</w:t>
-      </w:r>
-    </w:p>
-    <w:p>
-      <w:pPr>
-        <w:pStyle w:val="a3"/>
+          <w:sz w:val="24"/>
+          <w:szCs w:val="24"/>
+        </w:rPr>
+      </w:pPr>
+      <w:r>
+        <w:rPr>
+          <w:rFonts w:ascii="Courier New" w:hAnsi="Courier New" w:cs="Courier New"/>
+          <w:sz w:val="20"/>
+          <w:szCs w:val="20"/>
+        </w:rPr>
+        <w:t xml:space="preserve">Fields: </w:t>
+      </w:r>
+      <w:proofErr w:type="spellStart"/>
+      <w:r>
+        <w:rPr>
+          <w:rFonts w:ascii="Courier New" w:hAnsi="Courier New" w:cs="Courier New"/>
+          <w:sz w:val="20"/>
+          <w:szCs w:val="20"/>
+        </w:rPr>
+        <w:t>lastFightTime</w:t>
+      </w:r>
+      <w:proofErr w:type="spellEnd"/>
+      <w:r>
+        <w:rPr>
+          <w:rFonts w:ascii="Courier New" w:hAnsi="Courier New" w:cs="Courier New"/>
+          <w:sz w:val="20"/>
+          <w:szCs w:val="20"/>
+        </w:rPr>
+        <w:t xml:space="preserve"> = -1</w:t>
+      </w:r>
+      <w:r>
+        <w:rPr>
+          <w:rFonts w:ascii="Courier New" w:hAnsi="Courier New" w:cs="Courier New"/>
+          <w:sz w:val="20"/>
+          <w:szCs w:val="20"/>
+        </w:rPr>
+        <w:t xml:space="preserve">, </w:t>
+      </w:r>
+      <w:proofErr w:type="spellStart"/>
+      <w:r>
+        <w:rPr>
+          <w:rFonts w:ascii="Courier New" w:hAnsi="Courier New" w:cs="Courier New"/>
+          <w:sz w:val="20"/>
+          <w:szCs w:val="20"/>
+        </w:rPr>
+        <w:t>last</w:t>
+      </w:r>
+      <w:r>
+        <w:rPr>
+          <w:rFonts w:ascii="Courier New" w:hAnsi="Courier New" w:cs="Courier New"/>
+          <w:sz w:val="20"/>
+          <w:szCs w:val="20"/>
+        </w:rPr>
+        <w:t>Dir</w:t>
+      </w:r>
+      <w:proofErr w:type="spellEnd"/>
+      <w:r>
+        <w:rPr>
+          <w:rFonts w:ascii="Courier New" w:hAnsi="Courier New" w:cs="Courier New"/>
+          <w:sz w:val="20"/>
+          <w:szCs w:val="20"/>
+        </w:rPr>
+        <w:t xml:space="preserve"> = 0</w:t>
+      </w:r>
+    </w:p>
+    <w:p>
+      <w:pPr>
+        <w:pStyle w:val="ListParagraph"/>
+        <w:numPr>
+          <w:ilvl w:val="2"/>
+          <w:numId w:val="2"/>
+        </w:numPr>
+        <w:spacing w:after="120" w:line="288" w:lineRule="auto"/>
+        <w:rPr>
+          <w:rFonts w:ascii="CourierNewPSMT" w:hAnsi="CourierNewPSMT"/>
+          <w:sz w:val="24"/>
+          <w:szCs w:val="24"/>
+        </w:rPr>
+      </w:pPr>
+      <w:r>
+        <w:rPr>
+          <w:rFonts w:ascii="CourierNewPSMT" w:hAnsi="CourierNewPSMT"/>
+          <w:sz w:val="24"/>
+          <w:szCs w:val="24"/>
+        </w:rPr>
+        <w:t>Methods:</w:t>
+      </w:r>
+    </w:p>
+    <w:p>
+      <w:pPr>
+        <w:pStyle w:val="ListParagraph"/>
+        <w:numPr>
+          <w:ilvl w:val="3"/>
+          <w:numId w:val="2"/>
+        </w:numPr>
+        <w:spacing w:after="120" w:line="288" w:lineRule="auto"/>
+        <w:rPr>
+          <w:rFonts w:ascii="Times New Roman" w:hAnsi="Times New Roman" w:cs="Times New Roman"/>
+          <w:sz w:val="24"/>
+          <w:szCs w:val="24"/>
+        </w:rPr>
+      </w:pPr>
+      <w:proofErr w:type="spellStart"/>
+      <w:proofErr w:type="gramStart"/>
+      <w:r>
+        <w:rPr>
+          <w:rFonts w:ascii="Courier New" w:hAnsi="Courier New" w:cs="Courier New"/>
+          <w:sz w:val="24"/>
+          <w:szCs w:val="24"/>
+        </w:rPr>
+        <w:t>doTimeStep</w:t>
+      </w:r>
+      <w:proofErr w:type="spellEnd"/>
+      <w:r>
+        <w:rPr>
+          <w:rFonts w:ascii="Courier New" w:hAnsi="Courier New" w:cs="Courier New"/>
+          <w:sz w:val="24"/>
+          <w:szCs w:val="24"/>
+        </w:rPr>
+        <w:t>(</w:t>
+      </w:r>
+      <w:proofErr w:type="gramEnd"/>
+      <w:r>
+        <w:rPr>
+          <w:rFonts w:ascii="Courier New" w:hAnsi="Courier New" w:cs="Courier New"/>
+          <w:sz w:val="24"/>
+          <w:szCs w:val="24"/>
+        </w:rPr>
+        <w:t>)</w:t>
+      </w:r>
+      <w:r>
+        <w:rPr>
+          <w:rFonts w:ascii="Courier New" w:hAnsi="Courier New" w:cs="Courier New"/>
+          <w:sz w:val="24"/>
+          <w:szCs w:val="24"/>
+        </w:rPr>
+        <w:t xml:space="preserve"> </w:t>
+      </w:r>
+      <w:r>
+        <w:rPr>
+          <w:rFonts w:ascii="Times New Roman" w:hAnsi="Times New Roman" w:cs="Times New Roman"/>
+          <w:sz w:val="24"/>
+          <w:szCs w:val="24"/>
+        </w:rPr>
+        <w:t xml:space="preserve">- </w:t>
+      </w:r>
+      <w:r>
+        <w:rPr>
+          <w:rFonts w:ascii="Times New Roman" w:hAnsi="Times New Roman" w:cs="Times New Roman"/>
+          <w:sz w:val="24"/>
+          <w:szCs w:val="24"/>
+        </w:rPr>
+        <w:t>keep away from fighting and reluctant from moving, but</w:t>
+      </w:r>
+      <w:r>
+        <w:rPr>
+          <w:rFonts w:ascii="Times New Roman" w:hAnsi="Times New Roman" w:cs="Times New Roman"/>
+          <w:sz w:val="24"/>
+          <w:szCs w:val="24"/>
+        </w:rPr>
+        <w:t xml:space="preserve"> </w:t>
+      </w:r>
+      <w:r>
+        <w:rPr>
+          <w:rFonts w:ascii="Times New Roman" w:hAnsi="Times New Roman" w:cs="Times New Roman"/>
+          <w:sz w:val="24"/>
+          <w:szCs w:val="24"/>
+        </w:rPr>
+        <w:t>likes reproducing.</w:t>
+      </w:r>
+    </w:p>
+    <w:p>
+      <w:pPr>
+        <w:pStyle w:val="ListParagraph"/>
+        <w:numPr>
+          <w:ilvl w:val="3"/>
+          <w:numId w:val="2"/>
+        </w:numPr>
+        <w:spacing w:after="120" w:line="288" w:lineRule="auto"/>
+        <w:rPr>
+          <w:rFonts w:ascii="Courier New" w:hAnsi="Courier New" w:cs="Courier New"/>
+          <w:sz w:val="24"/>
+          <w:szCs w:val="24"/>
+        </w:rPr>
+      </w:pPr>
+      <w:r>
+        <w:rPr>
+          <w:rFonts w:ascii="Courier New" w:hAnsi="Courier New" w:cs="Courier New"/>
+          <w:color w:val="000000"/>
+          <w:sz w:val="24"/>
+          <w:szCs w:val="24"/>
+          <w:highlight w:val="lightGray"/>
+        </w:rPr>
+        <w:t>fight</w:t>
+      </w:r>
+      <w:r>
+        <w:rPr>
+          <w:rFonts w:ascii="Courier New" w:hAnsi="Courier New" w:cs="Courier New"/>
+          <w:color w:val="000000"/>
+          <w:sz w:val="24"/>
+          <w:szCs w:val="24"/>
+        </w:rPr>
+        <w:t>()</w:t>
+      </w:r>
+      <w:r>
+        <w:rPr>
+          <w:rFonts w:ascii="Courier New" w:hAnsi="Courier New" w:cs="Courier New"/>
+          <w:color w:val="000000"/>
+          <w:sz w:val="24"/>
+          <w:szCs w:val="24"/>
+        </w:rPr>
+        <w:t xml:space="preserve"> </w:t>
+      </w:r>
+      <w:r>
+        <w:rPr>
+          <w:rFonts w:ascii="Times New Roman" w:hAnsi="Times New Roman" w:cs="Times New Roman"/>
+          <w:color w:val="000000"/>
+          <w:sz w:val="24"/>
+          <w:szCs w:val="24"/>
+        </w:rPr>
+        <w:t>– only fights if it has enough energy to reproduce and it has been more than 10 steps since its last fight</w:t>
+      </w:r>
+    </w:p>
+    <w:p>
+      <w:pPr>
+        <w:pStyle w:val="ListParagraph"/>
+        <w:numPr>
+          <w:ilvl w:val="3"/>
+          <w:numId w:val="2"/>
+        </w:numPr>
+        <w:spacing w:after="120" w:line="288" w:lineRule="auto"/>
+        <w:rPr>
+          <w:rFonts w:ascii="Courier New" w:hAnsi="Courier New" w:cs="Courier New"/>
+          <w:sz w:val="24"/>
+          <w:szCs w:val="24"/>
+        </w:rPr>
+      </w:pPr>
+      <w:proofErr w:type="spellStart"/>
+      <w:r>
+        <w:rPr>
+          <w:rFonts w:ascii="Courier New" w:hAnsi="Courier New" w:cs="Courier New"/>
+          <w:sz w:val="24"/>
+          <w:szCs w:val="24"/>
+        </w:rPr>
+        <w:t>toString</w:t>
+      </w:r>
+      <w:proofErr w:type="spellEnd"/>
+      <w:r>
+        <w:rPr>
+          <w:rFonts w:ascii="Courier New" w:hAnsi="Courier New" w:cs="Courier New"/>
+          <w:sz w:val="24"/>
+          <w:szCs w:val="24"/>
+        </w:rPr>
+        <w:t>()</w:t>
+      </w:r>
+      <w:r>
+        <w:rPr>
+          <w:rFonts w:ascii="Courier New" w:hAnsi="Courier New" w:cs="Courier New"/>
+          <w:sz w:val="24"/>
+          <w:szCs w:val="24"/>
+        </w:rPr>
+        <w:t xml:space="preserve"> </w:t>
+      </w:r>
+      <w:r>
+        <w:rPr>
+          <w:rFonts w:ascii="Times New Roman" w:hAnsi="Times New Roman" w:cs="Times New Roman"/>
+          <w:sz w:val="24"/>
+          <w:szCs w:val="24"/>
+        </w:rPr>
+        <w:t>– prints “0”</w:t>
+      </w:r>
+    </w:p>
+    <w:p>
+      <w:pPr>
+        <w:pStyle w:val="ListParagraph"/>
+        <w:numPr>
+          <w:ilvl w:val="3"/>
+          <w:numId w:val="2"/>
+        </w:numPr>
+        <w:spacing w:after="120" w:line="288" w:lineRule="auto"/>
+        <w:rPr>
+          <w:rFonts w:ascii="Courier New" w:hAnsi="Courier New" w:cs="Courier New"/>
+          <w:sz w:val="24"/>
+          <w:szCs w:val="24"/>
+        </w:rPr>
+      </w:pPr>
+      <w:proofErr w:type="spellStart"/>
+      <w:r>
+        <w:rPr>
+          <w:rFonts w:ascii="Courier New" w:hAnsi="Courier New" w:cs="Courier New"/>
+          <w:sz w:val="24"/>
+          <w:szCs w:val="24"/>
+        </w:rPr>
+        <w:t>runStats</w:t>
+      </w:r>
+      <w:proofErr w:type="spellEnd"/>
+      <w:r>
+        <w:rPr>
+          <w:rFonts w:ascii="Courier New" w:hAnsi="Courier New" w:cs="Courier New"/>
+          <w:sz w:val="24"/>
+          <w:szCs w:val="24"/>
+        </w:rPr>
+        <w:t>()</w:t>
+      </w:r>
+      <w:r>
+        <w:rPr>
+          <w:rFonts w:ascii="Courier New" w:hAnsi="Courier New" w:cs="Courier New"/>
+          <w:sz w:val="24"/>
+          <w:szCs w:val="24"/>
+        </w:rPr>
+        <w:t xml:space="preserve"> </w:t>
+      </w:r>
+      <w:r>
+        <w:rPr>
+          <w:rFonts w:ascii="Times New Roman" w:hAnsi="Times New Roman" w:cs="Times New Roman"/>
+          <w:sz w:val="24"/>
+          <w:szCs w:val="24"/>
+        </w:rPr>
+        <w:t>–</w:t>
+      </w:r>
+      <w:r>
+        <w:rPr>
+          <w:rFonts w:ascii="Times New Roman" w:hAnsi="Times New Roman" w:cs="Times New Roman"/>
+          <w:sz w:val="24"/>
+          <w:szCs w:val="24"/>
+        </w:rPr>
+        <w:t xml:space="preserve"> </w:t>
+      </w:r>
+      <w:r>
+        <w:rPr>
+          <w:rFonts w:ascii="Times New Roman" w:hAnsi="Times New Roman" w:cs="Times New Roman"/>
+          <w:sz w:val="24"/>
+          <w:szCs w:val="24"/>
+        </w:rPr>
+        <w:t>returns the number of happy and sad critters</w:t>
+      </w:r>
+    </w:p>
+    <w:p>
+      <w:pPr>
+        <w:pStyle w:val="ListParagraph"/>
         <w:numPr>
           <w:ilvl w:val="1"/>
           <w:numId w:val="2"/>
         </w:numPr>
         <w:spacing w:after="120" w:line="288" w:lineRule="auto"/>
         <w:rPr>
+          <w:rFonts w:ascii="CourierNewPSMT" w:hAnsi="CourierNewPSMT" w:hint="eastAsia"/>
+          <w:color w:val="000000"/>
+          <w:sz w:val="24"/>
+          <w:szCs w:val="24"/>
+        </w:rPr>
+      </w:pPr>
+      <w:r>
+        <w:rPr>
           <w:rFonts w:ascii="CourierNewPSMT" w:hAnsi="CourierNewPSMT"/>
           <w:color w:val="000000"/>
           <w:sz w:val="24"/>
           <w:szCs w:val="24"/>
         </w:rPr>
-      </w:pPr>
-      <w:r>
-        <w:rPr>
-          <w:rFonts w:ascii="CourierNewPSMT" w:hAnsi="CourierNewPSMT"/>
-          <w:color w:val="000000"/>
-          <w:sz w:val="24"/>
-          <w:szCs w:val="24"/>
-        </w:rPr>
         <w:t>MyCritter2</w:t>
       </w:r>
     </w:p>
     <w:p>
       <w:pPr>
-        <w:pStyle w:val="a3"/>
+        <w:pStyle w:val="ListParagraph"/>
         <w:numPr>
           <w:ilvl w:val="1"/>
           <w:numId w:val="2"/>
         </w:numPr>
         <w:spacing w:after="120" w:line="288" w:lineRule="auto"/>
         <w:rPr>
+          <w:rFonts w:ascii="CourierNewPSMT" w:hAnsi="CourierNewPSMT" w:hint="eastAsia"/>
+          <w:color w:val="000000"/>
+          <w:sz w:val="24"/>
+          <w:szCs w:val="24"/>
+        </w:rPr>
+      </w:pPr>
+      <w:r>
+        <w:rPr>
           <w:rFonts w:ascii="CourierNewPSMT" w:hAnsi="CourierNewPSMT"/>
           <w:color w:val="000000"/>
           <w:sz w:val="24"/>
           <w:szCs w:val="24"/>
         </w:rPr>
-      </w:pPr>
-      <w:r>
-        <w:rPr>
-          <w:rFonts w:ascii="CourierNewPSMT" w:hAnsi="CourierNewPSMT"/>
-          <w:color w:val="000000"/>
-          <w:sz w:val="24"/>
-          <w:szCs w:val="24"/>
-        </w:rPr>
         <w:t>MyCritter3</w:t>
       </w:r>
-    </w:p>
-    <w:p>
-      <w:pPr>
-        <w:pStyle w:val="a3"/>
+      <w:bookmarkStart w:id="0" w:name="_GoBack"/>
+      <w:bookmarkEnd w:id="0"/>
+    </w:p>
+    <w:p>
+      <w:pPr>
+        <w:pStyle w:val="ListParagraph"/>
         <w:numPr>
           <w:ilvl w:val="1"/>
           <w:numId w:val="2"/>
         </w:numPr>
         <w:spacing w:after="120" w:line="288" w:lineRule="auto"/>
         <w:rPr>
+          <w:rFonts w:ascii="CourierNewPSMT" w:hAnsi="CourierNewPSMT" w:hint="eastAsia"/>
+          <w:color w:val="000000"/>
+          <w:sz w:val="24"/>
+          <w:szCs w:val="24"/>
+        </w:rPr>
+      </w:pPr>
+      <w:r>
+        <w:rPr>
           <w:rFonts w:ascii="CourierNewPSMT" w:hAnsi="CourierNewPSMT"/>
           <w:color w:val="000000"/>
           <w:sz w:val="24"/>
           <w:szCs w:val="24"/>
         </w:rPr>
-      </w:pPr>
-      <w:r>
-        <w:rPr>
-          <w:rFonts w:ascii="CourierNewPSMT" w:hAnsi="CourierNewPSMT"/>
-          <w:color w:val="000000"/>
-          <w:sz w:val="24"/>
-          <w:szCs w:val="24"/>
-        </w:rPr>
         <w:t>MyCritter4</w:t>
       </w:r>
     </w:p>
     <w:p>
       <w:pPr>
-        <w:pStyle w:val="a3"/>
+        <w:pStyle w:val="ListParagraph"/>
         <w:numPr>
           <w:ilvl w:val="0"/>
           <w:numId w:val="1"/>
@@ -487,8 +914,9 @@
           <w:sz w:val="24"/>
           <w:szCs w:val="24"/>
         </w:rPr>
-        <w:t xml:space="preserve"> the provided population ArrayList to hold Critters.</w:t>
-      </w:r>
+        <w:t xml:space="preserve"> the provided population </w:t>
+      </w:r>
+      <w:proofErr w:type="spellStart"/>
       <w:r>
         <w:rPr>
           <w:rFonts w:ascii="TimesNewRomanPSMT" w:hAnsi="TimesNewRomanPSMT"/>
@@ -496,7 +924,66 @@
           <w:sz w:val="24"/>
           <w:szCs w:val="24"/>
         </w:rPr>
-        <w:t xml:space="preserve"> When solving map conflicts and displaying critter world, we use a hashmap to store pairs of  (position, critter).</w:t>
+        <w:t>ArrayList</w:t>
+      </w:r>
+      <w:proofErr w:type="spellEnd"/>
+      <w:r>
+        <w:rPr>
+          <w:rFonts w:ascii="TimesNewRomanPSMT" w:hAnsi="TimesNewRomanPSMT"/>
+          <w:color w:val="000000"/>
+          <w:sz w:val="24"/>
+          <w:szCs w:val="24"/>
+        </w:rPr>
+        <w:t xml:space="preserve"> to hold Critters.</w:t>
+      </w:r>
+      <w:r>
+        <w:rPr>
+          <w:rFonts w:ascii="TimesNewRomanPSMT" w:hAnsi="TimesNewRomanPSMT"/>
+          <w:color w:val="000000"/>
+          <w:sz w:val="24"/>
+          <w:szCs w:val="24"/>
+        </w:rPr>
+        <w:t xml:space="preserve"> When solving map conflicts and displaying critter world, we use a </w:t>
+      </w:r>
+      <w:proofErr w:type="spellStart"/>
+      <w:r>
+        <w:rPr>
+          <w:rFonts w:ascii="TimesNewRomanPSMT" w:hAnsi="TimesNewRomanPSMT"/>
+          <w:color w:val="000000"/>
+          <w:sz w:val="24"/>
+          <w:szCs w:val="24"/>
+        </w:rPr>
+        <w:t>hashmap</w:t>
+      </w:r>
+      <w:proofErr w:type="spellEnd"/>
+      <w:r>
+        <w:rPr>
+          <w:rFonts w:ascii="TimesNewRomanPSMT" w:hAnsi="TimesNewRomanPSMT"/>
+          <w:color w:val="000000"/>
+          <w:sz w:val="24"/>
+          <w:szCs w:val="24"/>
+        </w:rPr>
+        <w:t xml:space="preserve"> to store pairs </w:t>
+      </w:r>
+      <w:proofErr w:type="gramStart"/>
+      <w:r>
+        <w:rPr>
+          <w:rFonts w:ascii="TimesNewRomanPSMT" w:hAnsi="TimesNewRomanPSMT"/>
+          <w:color w:val="000000"/>
+          <w:sz w:val="24"/>
+          <w:szCs w:val="24"/>
+        </w:rPr>
+        <w:t>of  (</w:t>
+      </w:r>
+      <w:proofErr w:type="gramEnd"/>
+      <w:r>
+        <w:rPr>
+          <w:rFonts w:ascii="TimesNewRomanPSMT" w:hAnsi="TimesNewRomanPSMT"/>
+          <w:color w:val="000000"/>
+          <w:sz w:val="24"/>
+          <w:szCs w:val="24"/>
+        </w:rPr>
+        <w:t>position, critter).</w:t>
       </w:r>
     </w:p>
     <w:sectPr>
@@ -510,7 +997,7 @@
 </file>
 
 <file path=word/numbering.xml><?xml version="1.0" encoding="utf-8"?>
-<w:numbering xmlns:wpc="http://schemas.microsoft.com/office/word/2010/wordprocessingCanvas" xmlns:cx="http://schemas.microsoft.com/office/drawing/2014/chartex" xmlns:cx1="http://schemas.microsoft.com/office/drawing/2015/9/8/chartex" xmlns:mc="http://schemas.openxmlformats.org/markup-compatibility/2006" xmlns:o="urn:schemas-microsoft-com:office:office" xmlns:r="http://schemas.openxmlformats.org/officeDocument/2006/relationships" xmlns:m="http://schemas.openxmlformats.org/officeDocument/2006/math" xmlns:v="urn:schemas-microsoft-com:vml" xmlns:wp14="http://schemas.microsoft.com/office/word/2010/wordprocessingDrawing" xmlns:wp="http://schemas.openxmlformats.org/drawingml/2006/wordprocessingDrawing" xmlns:w10="urn:schemas-microsoft-com:office:word" xmlns:w="http://schemas.openxmlformats.org/wordprocessingml/2006/main" xmlns:w14="http://schemas.microsoft.com/office/word/2010/wordml" xmlns:w15="http://schemas.microsoft.com/office/word/2012/wordml" xmlns:w16se="http://schemas.microsoft.com/office/word/2015/wordml/symex" xmlns:wpg="http://schemas.microsoft.com/office/word/2010/wordprocessingGroup" xmlns:wpi="http://schemas.microsoft.com/office/word/2010/wordprocessingInk" xmlns:wne="http://schemas.microsoft.com/office/word/2006/wordml" xmlns:wps="http://schemas.microsoft.com/office/word/2010/wordprocessingShape" mc:Ignorable="w14 w15 w16se wp14">
+<w:numbering xmlns:wpc="http://schemas.microsoft.com/office/word/2010/wordprocessingCanvas" xmlns:mc="http://schemas.openxmlformats.org/markup-compatibility/2006" xmlns:o="urn:schemas-microsoft-com:office:office" xmlns:r="http://schemas.openxmlformats.org/officeDocument/2006/relationships" xmlns:m="http://schemas.openxmlformats.org/officeDocument/2006/math" xmlns:v="urn:schemas-microsoft-com:vml" xmlns:wp14="http://schemas.microsoft.com/office/word/2010/wordprocessingDrawing" xmlns:wp="http://schemas.openxmlformats.org/drawingml/2006/wordprocessingDrawing" xmlns:w10="urn:schemas-microsoft-com:office:word" xmlns:w="http://schemas.openxmlformats.org/wordprocessingml/2006/main" xmlns:w14="http://schemas.microsoft.com/office/word/2010/wordml" xmlns:w15="http://schemas.microsoft.com/office/word/2012/wordml" xmlns:wpg="http://schemas.microsoft.com/office/word/2010/wordprocessingGroup" xmlns:wpi="http://schemas.microsoft.com/office/word/2010/wordprocessingInk" xmlns:wne="http://schemas.microsoft.com/office/word/2006/wordml" xmlns:wps="http://schemas.microsoft.com/office/word/2010/wordprocessingShape" mc:Ignorable="w14 w15 wp14">
   <w:abstractNum w:abstractNumId="0" w15:restartNumberingAfterBreak="0">
     <w:nsid w:val="1D0A47CE"/>
     <w:multiLevelType w:val="hybridMultilevel"/>
@@ -551,7 +1038,7 @@
         <w:rFonts w:ascii="Wingdings" w:hAnsi="Wingdings" w:hint="default"/>
       </w:rPr>
     </w:lvl>
-    <w:lvl w:ilvl="3" w:tplc="04090001" w:tentative="1">
+    <w:lvl w:ilvl="3" w:tplc="04090001">
       <w:start w:val="1"/>
       <w:numFmt w:val="bullet"/>
       <w:lvlText w:val=""/>
@@ -725,7 +1212,7 @@
 </file>
 
 <file path=word/styles.xml><?xml version="1.0" encoding="utf-8"?>
-<w:styles xmlns:mc="http://schemas.openxmlformats.org/markup-compatibility/2006" xmlns:r="http://schemas.openxmlformats.org/officeDocument/2006/relationships" xmlns:w="http://schemas.openxmlformats.org/wordprocessingml/2006/main" xmlns:w14="http://schemas.microsoft.com/office/word/2010/wordml" xmlns:w15="http://schemas.microsoft.com/office/word/2012/wordml" xmlns:w16se="http://schemas.microsoft.com/office/word/2015/wordml/symex" mc:Ignorable="w14 w15 w16se">
+<w:styles xmlns:mc="http://schemas.openxmlformats.org/markup-compatibility/2006" xmlns:r="http://schemas.openxmlformats.org/officeDocument/2006/relationships" xmlns:w="http://schemas.openxmlformats.org/wordprocessingml/2006/main" xmlns:w14="http://schemas.microsoft.com/office/word/2010/wordml" xmlns:w15="http://schemas.microsoft.com/office/word/2012/wordml" mc:Ignorable="w14 w15">
   <w:docDefaults>
     <w:rPrDefault>
       <w:rPr>
@@ -1114,18 +1601,18 @@
     <w:lsdException w:name="List Table 6 Colorful Accent 6" w:uiPriority="51"/>
     <w:lsdException w:name="List Table 7 Colorful Accent 6" w:uiPriority="52"/>
   </w:latentStyles>
-  <w:style w:type="paragraph" w:default="1" w:styleId="a">
+  <w:style w:type="paragraph" w:default="1" w:styleId="Normal">
     <w:name w:val="Normal"/>
     <w:qFormat/>
     <w:rsid w:val="00BE2104"/>
   </w:style>
-  <w:style w:type="character" w:default="1" w:styleId="a0">
+  <w:style w:type="character" w:default="1" w:styleId="DefaultParagraphFont">
     <w:name w:val="Default Paragraph Font"/>
     <w:uiPriority w:val="1"/>
     <w:semiHidden/>
     <w:unhideWhenUsed/>
   </w:style>
-  <w:style w:type="table" w:default="1" w:styleId="a1">
+  <w:style w:type="table" w:default="1" w:styleId="TableNormal">
     <w:name w:val="Normal Table"/>
     <w:uiPriority w:val="99"/>
     <w:semiHidden/>
@@ -1140,7 +1627,7 @@
       </w:tblCellMar>
     </w:tblPr>
   </w:style>
-  <w:style w:type="numbering" w:default="1" w:styleId="a2">
+  <w:style w:type="numbering" w:default="1" w:styleId="NoList">
     <w:name w:val="No List"/>
     <w:uiPriority w:val="99"/>
     <w:semiHidden/>
@@ -1148,7 +1635,7 @@
   </w:style>
   <w:style w:type="character" w:customStyle="1" w:styleId="fontstyle01">
     <w:name w:val="fontstyle01"/>
-    <w:basedOn w:val="a0"/>
+    <w:basedOn w:val="DefaultParagraphFont"/>
     <w:rsid w:val="00BE2104"/>
     <w:rPr>
       <w:rFonts w:ascii="TimesNewRomanPS-BoldMT" w:hAnsi="TimesNewRomanPS-BoldMT" w:hint="default"/>
@@ -1163,7 +1650,7 @@
   </w:style>
   <w:style w:type="character" w:customStyle="1" w:styleId="fontstyle21">
     <w:name w:val="fontstyle21"/>
-    <w:basedOn w:val="a0"/>
+    <w:basedOn w:val="DefaultParagraphFont"/>
     <w:rsid w:val="00BE2104"/>
     <w:rPr>
       <w:rFonts w:ascii="TimesNewRomanPS-ItalicMT" w:hAnsi="TimesNewRomanPS-ItalicMT" w:hint="default"/>
@@ -1176,9 +1663,9 @@
       <w:szCs w:val="24"/>
     </w:rPr>
   </w:style>
-  <w:style w:type="paragraph" w:styleId="a3">
+  <w:style w:type="paragraph" w:styleId="ListParagraph">
     <w:name w:val="List Paragraph"/>
-    <w:basedOn w:val="a"/>
+    <w:basedOn w:val="Normal"/>
     <w:uiPriority w:val="34"/>
     <w:qFormat/>
     <w:rsid w:val="00D32345"/>

</xml_diff>